<commit_message>
pushign all work done so far
</commit_message>
<xml_diff>
--- a/Project Proposal.docx
+++ b/Project Proposal.docx
@@ -194,7 +194,7 @@
       <w:pPr>
         <w:numPr>
           <w:ilvl w:val="0"/>
-          <w:numId w:val="8"/>
+          <w:numId w:val="6"/>
         </w:numPr>
         <w:spacing w:after="0" w:afterAutospacing="0" w:before="240" w:lineRule="auto"/>
         <w:ind w:left="720" w:hanging="360"/>
@@ -215,7 +215,7 @@
       <w:pPr>
         <w:numPr>
           <w:ilvl w:val="0"/>
-          <w:numId w:val="8"/>
+          <w:numId w:val="6"/>
         </w:numPr>
         <w:spacing w:after="0" w:afterAutospacing="0" w:before="0" w:beforeAutospacing="0" w:lineRule="auto"/>
         <w:ind w:left="720" w:hanging="360"/>
@@ -235,7 +235,7 @@
       <w:pPr>
         <w:numPr>
           <w:ilvl w:val="0"/>
-          <w:numId w:val="8"/>
+          <w:numId w:val="6"/>
         </w:numPr>
         <w:spacing w:after="0" w:afterAutospacing="0" w:before="0" w:beforeAutospacing="0" w:lineRule="auto"/>
         <w:ind w:left="720" w:hanging="360"/>
@@ -255,7 +255,7 @@
       <w:pPr>
         <w:numPr>
           <w:ilvl w:val="0"/>
-          <w:numId w:val="8"/>
+          <w:numId w:val="6"/>
         </w:numPr>
         <w:spacing w:after="0" w:afterAutospacing="0" w:before="0" w:beforeAutospacing="0" w:lineRule="auto"/>
         <w:ind w:left="720" w:hanging="360"/>
@@ -275,7 +275,7 @@
       <w:pPr>
         <w:numPr>
           <w:ilvl w:val="0"/>
-          <w:numId w:val="8"/>
+          <w:numId w:val="6"/>
         </w:numPr>
         <w:spacing w:after="0" w:afterAutospacing="0" w:before="0" w:beforeAutospacing="0" w:lineRule="auto"/>
         <w:ind w:left="720" w:hanging="360"/>
@@ -295,7 +295,7 @@
       <w:pPr>
         <w:numPr>
           <w:ilvl w:val="0"/>
-          <w:numId w:val="8"/>
+          <w:numId w:val="6"/>
         </w:numPr>
         <w:spacing w:after="0" w:afterAutospacing="0" w:before="0" w:beforeAutospacing="0" w:lineRule="auto"/>
         <w:ind w:left="720" w:hanging="360"/>
@@ -315,7 +315,7 @@
       <w:pPr>
         <w:numPr>
           <w:ilvl w:val="0"/>
-          <w:numId w:val="8"/>
+          <w:numId w:val="6"/>
         </w:numPr>
         <w:spacing w:after="0" w:afterAutospacing="0" w:before="0" w:beforeAutospacing="0" w:lineRule="auto"/>
         <w:ind w:left="720" w:hanging="360"/>
@@ -335,7 +335,7 @@
       <w:pPr>
         <w:numPr>
           <w:ilvl w:val="0"/>
-          <w:numId w:val="8"/>
+          <w:numId w:val="6"/>
         </w:numPr>
         <w:spacing w:after="0" w:afterAutospacing="0" w:before="0" w:beforeAutospacing="0" w:lineRule="auto"/>
         <w:ind w:left="720" w:hanging="360"/>
@@ -355,7 +355,7 @@
       <w:pPr>
         <w:numPr>
           <w:ilvl w:val="0"/>
-          <w:numId w:val="8"/>
+          <w:numId w:val="6"/>
         </w:numPr>
         <w:spacing w:after="0" w:afterAutospacing="0" w:before="0" w:beforeAutospacing="0" w:lineRule="auto"/>
         <w:ind w:left="720" w:hanging="360"/>
@@ -386,7 +386,7 @@
       <w:pPr>
         <w:numPr>
           <w:ilvl w:val="0"/>
-          <w:numId w:val="8"/>
+          <w:numId w:val="6"/>
         </w:numPr>
         <w:spacing w:after="0" w:afterAutospacing="0" w:before="0" w:beforeAutospacing="0" w:lineRule="auto"/>
         <w:ind w:left="720" w:hanging="360"/>
@@ -406,7 +406,7 @@
       <w:pPr>
         <w:numPr>
           <w:ilvl w:val="0"/>
-          <w:numId w:val="8"/>
+          <w:numId w:val="6"/>
         </w:numPr>
         <w:spacing w:after="0" w:afterAutospacing="0" w:before="0" w:beforeAutospacing="0" w:lineRule="auto"/>
         <w:ind w:left="720" w:hanging="360"/>
@@ -426,7 +426,7 @@
       <w:pPr>
         <w:numPr>
           <w:ilvl w:val="0"/>
-          <w:numId w:val="8"/>
+          <w:numId w:val="6"/>
         </w:numPr>
         <w:spacing w:after="0" w:afterAutospacing="0" w:before="0" w:beforeAutospacing="0" w:lineRule="auto"/>
         <w:ind w:left="720" w:hanging="360"/>
@@ -446,7 +446,7 @@
       <w:pPr>
         <w:numPr>
           <w:ilvl w:val="0"/>
-          <w:numId w:val="8"/>
+          <w:numId w:val="6"/>
         </w:numPr>
         <w:spacing w:after="0" w:afterAutospacing="0" w:before="0" w:beforeAutospacing="0" w:lineRule="auto"/>
         <w:ind w:left="720" w:hanging="360"/>
@@ -466,7 +466,7 @@
       <w:pPr>
         <w:numPr>
           <w:ilvl w:val="0"/>
-          <w:numId w:val="8"/>
+          <w:numId w:val="6"/>
         </w:numPr>
         <w:spacing w:after="0" w:afterAutospacing="0" w:before="0" w:beforeAutospacing="0" w:lineRule="auto"/>
         <w:ind w:left="720" w:hanging="360"/>
@@ -486,7 +486,7 @@
       <w:pPr>
         <w:numPr>
           <w:ilvl w:val="0"/>
-          <w:numId w:val="8"/>
+          <w:numId w:val="6"/>
         </w:numPr>
         <w:spacing w:after="240" w:before="0" w:beforeAutospacing="0" w:lineRule="auto"/>
         <w:ind w:left="720" w:hanging="360"/>
@@ -580,7 +580,7 @@
       <w:pPr>
         <w:numPr>
           <w:ilvl w:val="0"/>
-          <w:numId w:val="5"/>
+          <w:numId w:val="3"/>
         </w:numPr>
         <w:ind w:left="720" w:hanging="360"/>
         <w:rPr>
@@ -599,7 +599,7 @@
       <w:pPr>
         <w:numPr>
           <w:ilvl w:val="0"/>
-          <w:numId w:val="5"/>
+          <w:numId w:val="3"/>
         </w:numPr>
         <w:ind w:left="720" w:hanging="360"/>
         <w:rPr>
@@ -618,7 +618,7 @@
       <w:pPr>
         <w:numPr>
           <w:ilvl w:val="0"/>
-          <w:numId w:val="5"/>
+          <w:numId w:val="3"/>
         </w:numPr>
         <w:ind w:left="720" w:hanging="360"/>
         <w:rPr>
@@ -637,7 +637,7 @@
       <w:pPr>
         <w:numPr>
           <w:ilvl w:val="0"/>
-          <w:numId w:val="5"/>
+          <w:numId w:val="3"/>
         </w:numPr>
         <w:ind w:left="720" w:hanging="360"/>
         <w:rPr>
@@ -656,7 +656,7 @@
       <w:pPr>
         <w:numPr>
           <w:ilvl w:val="0"/>
-          <w:numId w:val="5"/>
+          <w:numId w:val="3"/>
         </w:numPr>
         <w:ind w:left="720" w:hanging="360"/>
         <w:rPr>
@@ -675,7 +675,7 @@
       <w:pPr>
         <w:numPr>
           <w:ilvl w:val="0"/>
-          <w:numId w:val="5"/>
+          <w:numId w:val="3"/>
         </w:numPr>
         <w:ind w:left="720" w:hanging="360"/>
         <w:rPr>
@@ -694,7 +694,7 @@
       <w:pPr>
         <w:numPr>
           <w:ilvl w:val="0"/>
-          <w:numId w:val="5"/>
+          <w:numId w:val="3"/>
         </w:numPr>
         <w:ind w:left="720" w:hanging="360"/>
         <w:rPr>
@@ -822,12 +822,12 @@
           <wp:inline distB="114300" distT="114300" distL="114300" distR="114300">
             <wp:extent cx="2893912" cy="1787707"/>
             <wp:effectExtent b="0" l="0" r="0" t="0"/>
-            <wp:docPr id="3" name="image2.png"/>
+            <wp:docPr id="3" name="image5.png"/>
             <a:graphic>
               <a:graphicData uri="http://schemas.openxmlformats.org/drawingml/2006/picture">
                 <pic:pic>
                   <pic:nvPicPr>
-                    <pic:cNvPr id="0" name="image2.png"/>
+                    <pic:cNvPr id="0" name="image5.png"/>
                     <pic:cNvPicPr preferRelativeResize="0"/>
                   </pic:nvPicPr>
                   <pic:blipFill>
@@ -866,12 +866,12 @@
           <wp:inline distB="114300" distT="114300" distL="114300" distR="114300">
             <wp:extent cx="2827306" cy="1734720"/>
             <wp:effectExtent b="0" l="0" r="0" t="0"/>
-            <wp:docPr id="4" name="image3.png"/>
+            <wp:docPr id="4" name="image2.png"/>
             <a:graphic>
               <a:graphicData uri="http://schemas.openxmlformats.org/drawingml/2006/picture">
                 <pic:pic>
                   <pic:nvPicPr>
-                    <pic:cNvPr id="0" name="image3.png"/>
+                    <pic:cNvPr id="0" name="image2.png"/>
                     <pic:cNvPicPr preferRelativeResize="0"/>
                   </pic:nvPicPr>
                   <pic:blipFill>
@@ -966,7 +966,7 @@
       <w:pPr>
         <w:numPr>
           <w:ilvl w:val="0"/>
-          <w:numId w:val="2"/>
+          <w:numId w:val="5"/>
         </w:numPr>
         <w:ind w:left="720" w:hanging="360"/>
         <w:rPr>
@@ -985,7 +985,7 @@
       <w:pPr>
         <w:numPr>
           <w:ilvl w:val="0"/>
-          <w:numId w:val="2"/>
+          <w:numId w:val="5"/>
         </w:numPr>
         <w:ind w:left="720" w:hanging="360"/>
         <w:rPr>
@@ -1004,7 +1004,7 @@
       <w:pPr>
         <w:numPr>
           <w:ilvl w:val="0"/>
-          <w:numId w:val="2"/>
+          <w:numId w:val="5"/>
         </w:numPr>
         <w:ind w:left="720" w:hanging="360"/>
         <w:rPr>
@@ -1023,7 +1023,7 @@
       <w:pPr>
         <w:numPr>
           <w:ilvl w:val="0"/>
-          <w:numId w:val="2"/>
+          <w:numId w:val="5"/>
         </w:numPr>
         <w:ind w:left="720" w:hanging="360"/>
         <w:rPr>
@@ -1078,7 +1078,7 @@
         <w:pStyle w:val="Heading2"/>
         <w:numPr>
           <w:ilvl w:val="0"/>
-          <w:numId w:val="7"/>
+          <w:numId w:val="8"/>
         </w:numPr>
         <w:ind w:left="720" w:hanging="360"/>
         <w:rPr>
@@ -1221,7 +1221,7 @@
         <w:pStyle w:val="Heading2"/>
         <w:numPr>
           <w:ilvl w:val="0"/>
-          <w:numId w:val="7"/>
+          <w:numId w:val="8"/>
         </w:numPr>
         <w:ind w:left="720" w:hanging="360"/>
         <w:rPr>
@@ -1314,7 +1314,7 @@
       <w:pPr>
         <w:numPr>
           <w:ilvl w:val="0"/>
-          <w:numId w:val="4"/>
+          <w:numId w:val="1"/>
         </w:numPr>
         <w:ind w:left="1440" w:hanging="360"/>
         <w:rPr>
@@ -1347,7 +1347,7 @@
       <w:pPr>
         <w:numPr>
           <w:ilvl w:val="0"/>
-          <w:numId w:val="4"/>
+          <w:numId w:val="1"/>
         </w:numPr>
         <w:ind w:left="1440" w:hanging="360"/>
         <w:rPr>
@@ -1366,7 +1366,7 @@
       <w:pPr>
         <w:numPr>
           <w:ilvl w:val="0"/>
-          <w:numId w:val="4"/>
+          <w:numId w:val="1"/>
         </w:numPr>
         <w:ind w:left="1440" w:hanging="360"/>
         <w:rPr>
@@ -1408,12 +1408,12 @@
           <wp:inline distB="114300" distT="114300" distL="114300" distR="114300">
             <wp:extent cx="1595438" cy="1971197"/>
             <wp:effectExtent b="0" l="0" r="0" t="0"/>
-            <wp:docPr id="6" name="image5.png"/>
+            <wp:docPr id="6" name="image3.png"/>
             <a:graphic>
               <a:graphicData uri="http://schemas.openxmlformats.org/drawingml/2006/picture">
                 <pic:pic>
                   <pic:nvPicPr>
-                    <pic:cNvPr id="0" name="image5.png"/>
+                    <pic:cNvPr id="0" name="image3.png"/>
                     <pic:cNvPicPr preferRelativeResize="0"/>
                   </pic:nvPicPr>
                   <pic:blipFill>
@@ -1543,7 +1543,7 @@
       <w:pPr>
         <w:numPr>
           <w:ilvl w:val="0"/>
-          <w:numId w:val="4"/>
+          <w:numId w:val="1"/>
         </w:numPr>
         <w:ind w:left="1440" w:hanging="360"/>
         <w:rPr>
@@ -1562,7 +1562,7 @@
       <w:pPr>
         <w:numPr>
           <w:ilvl w:val="0"/>
-          <w:numId w:val="4"/>
+          <w:numId w:val="1"/>
         </w:numPr>
         <w:ind w:left="1440" w:hanging="360"/>
         <w:rPr>
@@ -1581,7 +1581,7 @@
       <w:pPr>
         <w:numPr>
           <w:ilvl w:val="0"/>
-          <w:numId w:val="4"/>
+          <w:numId w:val="1"/>
         </w:numPr>
         <w:ind w:left="1440" w:hanging="360"/>
         <w:rPr>
@@ -1629,12 +1629,12 @@
           <wp:inline distB="114300" distT="114300" distL="114300" distR="114300">
             <wp:extent cx="3257304" cy="2128838"/>
             <wp:effectExtent b="0" l="0" r="0" t="0"/>
-            <wp:docPr id="1" name="image1.png"/>
+            <wp:docPr id="1" name="image4.png"/>
             <a:graphic>
               <a:graphicData uri="http://schemas.openxmlformats.org/drawingml/2006/picture">
                 <pic:pic>
                   <pic:nvPicPr>
-                    <pic:cNvPr id="0" name="image1.png"/>
+                    <pic:cNvPr id="0" name="image4.png"/>
                     <pic:cNvPicPr preferRelativeResize="0"/>
                   </pic:nvPicPr>
                   <pic:blipFill>
@@ -1714,7 +1714,7 @@
       <w:pPr>
         <w:numPr>
           <w:ilvl w:val="0"/>
-          <w:numId w:val="4"/>
+          <w:numId w:val="1"/>
         </w:numPr>
         <w:ind w:left="1440" w:hanging="360"/>
         <w:rPr>
@@ -1747,7 +1747,7 @@
       <w:pPr>
         <w:numPr>
           <w:ilvl w:val="0"/>
-          <w:numId w:val="4"/>
+          <w:numId w:val="1"/>
         </w:numPr>
         <w:ind w:left="1440" w:hanging="360"/>
         <w:rPr>
@@ -1766,7 +1766,7 @@
       <w:pPr>
         <w:numPr>
           <w:ilvl w:val="0"/>
-          <w:numId w:val="4"/>
+          <w:numId w:val="1"/>
         </w:numPr>
         <w:ind w:left="1440" w:hanging="360"/>
         <w:rPr>
@@ -1860,12 +1860,12 @@
           <wp:inline distB="114300" distT="114300" distL="114300" distR="114300">
             <wp:extent cx="2176463" cy="2063575"/>
             <wp:effectExtent b="0" l="0" r="0" t="0"/>
-            <wp:docPr id="5" name="image4.png"/>
+            <wp:docPr id="5" name="image1.png"/>
             <a:graphic>
               <a:graphicData uri="http://schemas.openxmlformats.org/drawingml/2006/picture">
                 <pic:pic>
                   <pic:nvPicPr>
-                    <pic:cNvPr id="0" name="image4.png"/>
+                    <pic:cNvPr id="0" name="image1.png"/>
                     <pic:cNvPicPr preferRelativeResize="0"/>
                   </pic:nvPicPr>
                   <pic:blipFill>
@@ -1957,7 +1957,7 @@
       <w:pPr>
         <w:numPr>
           <w:ilvl w:val="0"/>
-          <w:numId w:val="6"/>
+          <w:numId w:val="2"/>
         </w:numPr>
         <w:ind w:left="1440" w:hanging="360"/>
         <w:rPr>
@@ -1977,7 +1977,7 @@
       <w:pPr>
         <w:numPr>
           <w:ilvl w:val="0"/>
-          <w:numId w:val="6"/>
+          <w:numId w:val="2"/>
         </w:numPr>
         <w:ind w:left="1440" w:hanging="360"/>
         <w:rPr>
@@ -1997,7 +1997,7 @@
       <w:pPr>
         <w:numPr>
           <w:ilvl w:val="0"/>
-          <w:numId w:val="6"/>
+          <w:numId w:val="2"/>
         </w:numPr>
         <w:ind w:left="1440" w:hanging="360"/>
         <w:rPr>
@@ -2066,7 +2066,7 @@
       <w:pPr>
         <w:numPr>
           <w:ilvl w:val="0"/>
-          <w:numId w:val="3"/>
+          <w:numId w:val="4"/>
         </w:numPr>
         <w:spacing w:after="0" w:afterAutospacing="0" w:before="240" w:lineRule="auto"/>
         <w:ind w:left="1440" w:hanging="360"/>
@@ -2086,7 +2086,7 @@
       <w:pPr>
         <w:numPr>
           <w:ilvl w:val="0"/>
-          <w:numId w:val="3"/>
+          <w:numId w:val="4"/>
         </w:numPr>
         <w:spacing w:after="0" w:afterAutospacing="0" w:before="0" w:beforeAutospacing="0" w:lineRule="auto"/>
         <w:ind w:left="1440" w:hanging="360"/>
@@ -2106,7 +2106,7 @@
       <w:pPr>
         <w:numPr>
           <w:ilvl w:val="0"/>
-          <w:numId w:val="3"/>
+          <w:numId w:val="4"/>
         </w:numPr>
         <w:spacing w:after="240" w:before="0" w:beforeAutospacing="0" w:lineRule="auto"/>
         <w:ind w:left="1440" w:hanging="360"/>
@@ -2194,7 +2194,7 @@
       <w:pPr>
         <w:numPr>
           <w:ilvl w:val="0"/>
-          <w:numId w:val="3"/>
+          <w:numId w:val="4"/>
         </w:numPr>
         <w:spacing w:after="0" w:afterAutospacing="0" w:before="240" w:lineRule="auto"/>
         <w:ind w:left="1440" w:hanging="360"/>
@@ -2214,7 +2214,7 @@
       <w:pPr>
         <w:numPr>
           <w:ilvl w:val="0"/>
-          <w:numId w:val="3"/>
+          <w:numId w:val="4"/>
         </w:numPr>
         <w:spacing w:after="0" w:afterAutospacing="0" w:before="0" w:beforeAutospacing="0" w:lineRule="auto"/>
         <w:ind w:left="1440" w:hanging="360"/>
@@ -2234,7 +2234,7 @@
       <w:pPr>
         <w:numPr>
           <w:ilvl w:val="0"/>
-          <w:numId w:val="3"/>
+          <w:numId w:val="4"/>
         </w:numPr>
         <w:spacing w:after="240" w:before="0" w:beforeAutospacing="0" w:lineRule="auto"/>
         <w:ind w:left="1440" w:hanging="360"/>
@@ -2341,7 +2341,7 @@
       <w:pPr>
         <w:numPr>
           <w:ilvl w:val="0"/>
-          <w:numId w:val="1"/>
+          <w:numId w:val="7"/>
         </w:numPr>
         <w:ind w:left="720" w:hanging="360"/>
         <w:rPr>
@@ -2360,7 +2360,7 @@
       <w:pPr>
         <w:numPr>
           <w:ilvl w:val="0"/>
-          <w:numId w:val="1"/>
+          <w:numId w:val="7"/>
         </w:numPr>
         <w:ind w:left="720" w:hanging="360"/>
         <w:rPr>
@@ -2379,7 +2379,7 @@
       <w:pPr>
         <w:numPr>
           <w:ilvl w:val="0"/>
-          <w:numId w:val="1"/>
+          <w:numId w:val="7"/>
         </w:numPr>
         <w:ind w:left="720" w:hanging="360"/>
         <w:rPr>
@@ -2398,7 +2398,7 @@
       <w:pPr>
         <w:numPr>
           <w:ilvl w:val="0"/>
-          <w:numId w:val="1"/>
+          <w:numId w:val="7"/>
         </w:numPr>
         <w:ind w:left="720" w:hanging="360"/>
         <w:rPr>
@@ -2417,7 +2417,7 @@
       <w:pPr>
         <w:numPr>
           <w:ilvl w:val="0"/>
-          <w:numId w:val="1"/>
+          <w:numId w:val="7"/>
         </w:numPr>
         <w:ind w:left="720" w:hanging="360"/>
         <w:rPr>
@@ -9414,11 +9414,11 @@
   <w:abstractNum w:abstractNumId="1">
     <w:lvl w:ilvl="0">
       <w:start w:val="1"/>
-      <w:numFmt w:val="decimal"/>
-      <w:lvlText w:val="%1."/>
+      <w:numFmt w:val="bullet"/>
+      <w:lvlText w:val="●"/>
       <w:lvlJc w:val="left"/>
       <w:pPr>
-        <w:ind w:left="720" w:hanging="360"/>
+        <w:ind w:left="1440" w:hanging="360"/>
       </w:pPr>
       <w:rPr>
         <w:u w:val="none"/>
@@ -9426,11 +9426,11 @@
     </w:lvl>
     <w:lvl w:ilvl="1">
       <w:start w:val="1"/>
-      <w:numFmt w:val="lowerLetter"/>
-      <w:lvlText w:val="%2."/>
+      <w:numFmt w:val="bullet"/>
+      <w:lvlText w:val="○"/>
       <w:lvlJc w:val="left"/>
       <w:pPr>
-        <w:ind w:left="1440" w:hanging="360"/>
+        <w:ind w:left="2160" w:hanging="360"/>
       </w:pPr>
       <w:rPr>
         <w:u w:val="none"/>
@@ -9438,11 +9438,11 @@
     </w:lvl>
     <w:lvl w:ilvl="2">
       <w:start w:val="1"/>
-      <w:numFmt w:val="lowerRoman"/>
-      <w:lvlText w:val="%3."/>
-      <w:lvlJc w:val="right"/>
-      <w:pPr>
-        <w:ind w:left="2160" w:hanging="360"/>
+      <w:numFmt w:val="bullet"/>
+      <w:lvlText w:val="■"/>
+      <w:lvlJc w:val="left"/>
+      <w:pPr>
+        <w:ind w:left="2880" w:hanging="360"/>
       </w:pPr>
       <w:rPr>
         <w:u w:val="none"/>
@@ -9450,11 +9450,11 @@
     </w:lvl>
     <w:lvl w:ilvl="3">
       <w:start w:val="1"/>
-      <w:numFmt w:val="decimal"/>
-      <w:lvlText w:val="%4."/>
+      <w:numFmt w:val="bullet"/>
+      <w:lvlText w:val="●"/>
       <w:lvlJc w:val="left"/>
       <w:pPr>
-        <w:ind w:left="2880" w:hanging="360"/>
+        <w:ind w:left="3600" w:hanging="360"/>
       </w:pPr>
       <w:rPr>
         <w:u w:val="none"/>
@@ -9462,11 +9462,11 @@
     </w:lvl>
     <w:lvl w:ilvl="4">
       <w:start w:val="1"/>
-      <w:numFmt w:val="lowerLetter"/>
-      <w:lvlText w:val="%5."/>
+      <w:numFmt w:val="bullet"/>
+      <w:lvlText w:val="○"/>
       <w:lvlJc w:val="left"/>
       <w:pPr>
-        <w:ind w:left="3600" w:hanging="360"/>
+        <w:ind w:left="4320" w:hanging="360"/>
       </w:pPr>
       <w:rPr>
         <w:u w:val="none"/>
@@ -9474,11 +9474,11 @@
     </w:lvl>
     <w:lvl w:ilvl="5">
       <w:start w:val="1"/>
-      <w:numFmt w:val="lowerRoman"/>
-      <w:lvlText w:val="%6."/>
-      <w:lvlJc w:val="right"/>
-      <w:pPr>
-        <w:ind w:left="4320" w:hanging="360"/>
+      <w:numFmt w:val="bullet"/>
+      <w:lvlText w:val="■"/>
+      <w:lvlJc w:val="left"/>
+      <w:pPr>
+        <w:ind w:left="5040" w:hanging="360"/>
       </w:pPr>
       <w:rPr>
         <w:u w:val="none"/>
@@ -9486,11 +9486,11 @@
     </w:lvl>
     <w:lvl w:ilvl="6">
       <w:start w:val="1"/>
-      <w:numFmt w:val="decimal"/>
-      <w:lvlText w:val="%7."/>
+      <w:numFmt w:val="bullet"/>
+      <w:lvlText w:val="●"/>
       <w:lvlJc w:val="left"/>
       <w:pPr>
-        <w:ind w:left="5040" w:hanging="360"/>
+        <w:ind w:left="5760" w:hanging="360"/>
       </w:pPr>
       <w:rPr>
         <w:u w:val="none"/>
@@ -9498,11 +9498,11 @@
     </w:lvl>
     <w:lvl w:ilvl="7">
       <w:start w:val="1"/>
-      <w:numFmt w:val="lowerLetter"/>
-      <w:lvlText w:val="%8."/>
+      <w:numFmt w:val="bullet"/>
+      <w:lvlText w:val="○"/>
       <w:lvlJc w:val="left"/>
       <w:pPr>
-        <w:ind w:left="5760" w:hanging="360"/>
+        <w:ind w:left="6480" w:hanging="360"/>
       </w:pPr>
       <w:rPr>
         <w:u w:val="none"/>
@@ -9510,11 +9510,11 @@
     </w:lvl>
     <w:lvl w:ilvl="8">
       <w:start w:val="1"/>
-      <w:numFmt w:val="lowerRoman"/>
-      <w:lvlText w:val="%9."/>
-      <w:lvlJc w:val="right"/>
-      <w:pPr>
-        <w:ind w:left="6480" w:hanging="360"/>
+      <w:numFmt w:val="bullet"/>
+      <w:lvlText w:val="■"/>
+      <w:lvlJc w:val="left"/>
+      <w:pPr>
+        <w:ind w:left="7200" w:hanging="360"/>
       </w:pPr>
       <w:rPr>
         <w:u w:val="none"/>
@@ -9524,11 +9524,11 @@
   <w:abstractNum w:abstractNumId="2">
     <w:lvl w:ilvl="0">
       <w:start w:val="1"/>
-      <w:numFmt w:val="decimal"/>
-      <w:lvlText w:val="%1."/>
+      <w:numFmt w:val="bullet"/>
+      <w:lvlText w:val="●"/>
       <w:lvlJc w:val="left"/>
       <w:pPr>
-        <w:ind w:left="720" w:hanging="360"/>
+        <w:ind w:left="1440" w:hanging="360"/>
       </w:pPr>
       <w:rPr>
         <w:u w:val="none"/>
@@ -9536,11 +9536,11 @@
     </w:lvl>
     <w:lvl w:ilvl="1">
       <w:start w:val="1"/>
-      <w:numFmt w:val="lowerLetter"/>
-      <w:lvlText w:val="%2."/>
+      <w:numFmt w:val="bullet"/>
+      <w:lvlText w:val="○"/>
       <w:lvlJc w:val="left"/>
       <w:pPr>
-        <w:ind w:left="1440" w:hanging="360"/>
+        <w:ind w:left="2160" w:hanging="360"/>
       </w:pPr>
       <w:rPr>
         <w:u w:val="none"/>
@@ -9548,11 +9548,11 @@
     </w:lvl>
     <w:lvl w:ilvl="2">
       <w:start w:val="1"/>
-      <w:numFmt w:val="lowerRoman"/>
-      <w:lvlText w:val="%3."/>
-      <w:lvlJc w:val="right"/>
-      <w:pPr>
-        <w:ind w:left="2160" w:hanging="360"/>
+      <w:numFmt w:val="bullet"/>
+      <w:lvlText w:val="■"/>
+      <w:lvlJc w:val="left"/>
+      <w:pPr>
+        <w:ind w:left="2880" w:hanging="360"/>
       </w:pPr>
       <w:rPr>
         <w:u w:val="none"/>
@@ -9560,11 +9560,11 @@
     </w:lvl>
     <w:lvl w:ilvl="3">
       <w:start w:val="1"/>
-      <w:numFmt w:val="decimal"/>
-      <w:lvlText w:val="%4."/>
+      <w:numFmt w:val="bullet"/>
+      <w:lvlText w:val="●"/>
       <w:lvlJc w:val="left"/>
       <w:pPr>
-        <w:ind w:left="2880" w:hanging="360"/>
+        <w:ind w:left="3600" w:hanging="360"/>
       </w:pPr>
       <w:rPr>
         <w:u w:val="none"/>
@@ -9572,11 +9572,11 @@
     </w:lvl>
     <w:lvl w:ilvl="4">
       <w:start w:val="1"/>
-      <w:numFmt w:val="lowerLetter"/>
-      <w:lvlText w:val="%5."/>
+      <w:numFmt w:val="bullet"/>
+      <w:lvlText w:val="○"/>
       <w:lvlJc w:val="left"/>
       <w:pPr>
-        <w:ind w:left="3600" w:hanging="360"/>
+        <w:ind w:left="4320" w:hanging="360"/>
       </w:pPr>
       <w:rPr>
         <w:u w:val="none"/>
@@ -9584,11 +9584,11 @@
     </w:lvl>
     <w:lvl w:ilvl="5">
       <w:start w:val="1"/>
-      <w:numFmt w:val="lowerRoman"/>
-      <w:lvlText w:val="%6."/>
-      <w:lvlJc w:val="right"/>
-      <w:pPr>
-        <w:ind w:left="4320" w:hanging="360"/>
+      <w:numFmt w:val="bullet"/>
+      <w:lvlText w:val="■"/>
+      <w:lvlJc w:val="left"/>
+      <w:pPr>
+        <w:ind w:left="5040" w:hanging="360"/>
       </w:pPr>
       <w:rPr>
         <w:u w:val="none"/>
@@ -9596,11 +9596,11 @@
     </w:lvl>
     <w:lvl w:ilvl="6">
       <w:start w:val="1"/>
-      <w:numFmt w:val="decimal"/>
-      <w:lvlText w:val="%7."/>
+      <w:numFmt w:val="bullet"/>
+      <w:lvlText w:val="●"/>
       <w:lvlJc w:val="left"/>
       <w:pPr>
-        <w:ind w:left="5040" w:hanging="360"/>
+        <w:ind w:left="5760" w:hanging="360"/>
       </w:pPr>
       <w:rPr>
         <w:u w:val="none"/>
@@ -9608,11 +9608,11 @@
     </w:lvl>
     <w:lvl w:ilvl="7">
       <w:start w:val="1"/>
-      <w:numFmt w:val="lowerLetter"/>
-      <w:lvlText w:val="%8."/>
+      <w:numFmt w:val="bullet"/>
+      <w:lvlText w:val="○"/>
       <w:lvlJc w:val="left"/>
       <w:pPr>
-        <w:ind w:left="5760" w:hanging="360"/>
+        <w:ind w:left="6480" w:hanging="360"/>
       </w:pPr>
       <w:rPr>
         <w:u w:val="none"/>
@@ -9620,11 +9620,11 @@
     </w:lvl>
     <w:lvl w:ilvl="8">
       <w:start w:val="1"/>
-      <w:numFmt w:val="lowerRoman"/>
-      <w:lvlText w:val="%9."/>
-      <w:lvlJc w:val="right"/>
-      <w:pPr>
-        <w:ind w:left="6480" w:hanging="360"/>
+      <w:numFmt w:val="bullet"/>
+      <w:lvlText w:val="■"/>
+      <w:lvlJc w:val="left"/>
+      <w:pPr>
+        <w:ind w:left="7200" w:hanging="360"/>
       </w:pPr>
       <w:rPr>
         <w:u w:val="none"/>
@@ -9638,7 +9638,7 @@
       <w:lvlText w:val="●"/>
       <w:lvlJc w:val="left"/>
       <w:pPr>
-        <w:ind w:left="1440" w:hanging="360"/>
+        <w:ind w:left="720" w:hanging="360"/>
       </w:pPr>
       <w:rPr>
         <w:u w:val="none"/>
@@ -9650,7 +9650,7 @@
       <w:lvlText w:val="○"/>
       <w:lvlJc w:val="left"/>
       <w:pPr>
-        <w:ind w:left="2160" w:hanging="360"/>
+        <w:ind w:left="1440" w:hanging="360"/>
       </w:pPr>
       <w:rPr>
         <w:u w:val="none"/>
@@ -9662,7 +9662,7 @@
       <w:lvlText w:val="■"/>
       <w:lvlJc w:val="left"/>
       <w:pPr>
-        <w:ind w:left="2880" w:hanging="360"/>
+        <w:ind w:left="2160" w:hanging="360"/>
       </w:pPr>
       <w:rPr>
         <w:u w:val="none"/>
@@ -9674,7 +9674,7 @@
       <w:lvlText w:val="●"/>
       <w:lvlJc w:val="left"/>
       <w:pPr>
-        <w:ind w:left="3600" w:hanging="360"/>
+        <w:ind w:left="2880" w:hanging="360"/>
       </w:pPr>
       <w:rPr>
         <w:u w:val="none"/>
@@ -9686,7 +9686,7 @@
       <w:lvlText w:val="○"/>
       <w:lvlJc w:val="left"/>
       <w:pPr>
-        <w:ind w:left="4320" w:hanging="360"/>
+        <w:ind w:left="3600" w:hanging="360"/>
       </w:pPr>
       <w:rPr>
         <w:u w:val="none"/>
@@ -9698,7 +9698,7 @@
       <w:lvlText w:val="■"/>
       <w:lvlJc w:val="left"/>
       <w:pPr>
-        <w:ind w:left="5040" w:hanging="360"/>
+        <w:ind w:left="4320" w:hanging="360"/>
       </w:pPr>
       <w:rPr>
         <w:u w:val="none"/>
@@ -9710,7 +9710,7 @@
       <w:lvlText w:val="●"/>
       <w:lvlJc w:val="left"/>
       <w:pPr>
-        <w:ind w:left="5760" w:hanging="360"/>
+        <w:ind w:left="5040" w:hanging="360"/>
       </w:pPr>
       <w:rPr>
         <w:u w:val="none"/>
@@ -9722,7 +9722,7 @@
       <w:lvlText w:val="○"/>
       <w:lvlJc w:val="left"/>
       <w:pPr>
-        <w:ind w:left="6480" w:hanging="360"/>
+        <w:ind w:left="5760" w:hanging="360"/>
       </w:pPr>
       <w:rPr>
         <w:u w:val="none"/>
@@ -9734,7 +9734,7 @@
       <w:lvlText w:val="■"/>
       <w:lvlJc w:val="left"/>
       <w:pPr>
-        <w:ind w:left="7200" w:hanging="360"/>
+        <w:ind w:left="6480" w:hanging="360"/>
       </w:pPr>
       <w:rPr>
         <w:u w:val="none"/>
@@ -9854,8 +9854,8 @@
   <w:abstractNum w:abstractNumId="5">
     <w:lvl w:ilvl="0">
       <w:start w:val="1"/>
-      <w:numFmt w:val="bullet"/>
-      <w:lvlText w:val="●"/>
+      <w:numFmt w:val="decimal"/>
+      <w:lvlText w:val="%1."/>
       <w:lvlJc w:val="left"/>
       <w:pPr>
         <w:ind w:left="720" w:hanging="360"/>
@@ -9866,8 +9866,8 @@
     </w:lvl>
     <w:lvl w:ilvl="1">
       <w:start w:val="1"/>
-      <w:numFmt w:val="bullet"/>
-      <w:lvlText w:val="○"/>
+      <w:numFmt w:val="lowerLetter"/>
+      <w:lvlText w:val="%2."/>
       <w:lvlJc w:val="left"/>
       <w:pPr>
         <w:ind w:left="1440" w:hanging="360"/>
@@ -9878,9 +9878,9 @@
     </w:lvl>
     <w:lvl w:ilvl="2">
       <w:start w:val="1"/>
-      <w:numFmt w:val="bullet"/>
-      <w:lvlText w:val="■"/>
-      <w:lvlJc w:val="left"/>
+      <w:numFmt w:val="lowerRoman"/>
+      <w:lvlText w:val="%3."/>
+      <w:lvlJc w:val="right"/>
       <w:pPr>
         <w:ind w:left="2160" w:hanging="360"/>
       </w:pPr>
@@ -9890,8 +9890,8 @@
     </w:lvl>
     <w:lvl w:ilvl="3">
       <w:start w:val="1"/>
-      <w:numFmt w:val="bullet"/>
-      <w:lvlText w:val="●"/>
+      <w:numFmt w:val="decimal"/>
+      <w:lvlText w:val="%4."/>
       <w:lvlJc w:val="left"/>
       <w:pPr>
         <w:ind w:left="2880" w:hanging="360"/>
@@ -9902,8 +9902,8 @@
     </w:lvl>
     <w:lvl w:ilvl="4">
       <w:start w:val="1"/>
-      <w:numFmt w:val="bullet"/>
-      <w:lvlText w:val="○"/>
+      <w:numFmt w:val="lowerLetter"/>
+      <w:lvlText w:val="%5."/>
       <w:lvlJc w:val="left"/>
       <w:pPr>
         <w:ind w:left="3600" w:hanging="360"/>
@@ -9914,9 +9914,9 @@
     </w:lvl>
     <w:lvl w:ilvl="5">
       <w:start w:val="1"/>
-      <w:numFmt w:val="bullet"/>
-      <w:lvlText w:val="■"/>
-      <w:lvlJc w:val="left"/>
+      <w:numFmt w:val="lowerRoman"/>
+      <w:lvlText w:val="%6."/>
+      <w:lvlJc w:val="right"/>
       <w:pPr>
         <w:ind w:left="4320" w:hanging="360"/>
       </w:pPr>
@@ -9926,8 +9926,8 @@
     </w:lvl>
     <w:lvl w:ilvl="6">
       <w:start w:val="1"/>
-      <w:numFmt w:val="bullet"/>
-      <w:lvlText w:val="●"/>
+      <w:numFmt w:val="decimal"/>
+      <w:lvlText w:val="%7."/>
       <w:lvlJc w:val="left"/>
       <w:pPr>
         <w:ind w:left="5040" w:hanging="360"/>
@@ -9938,8 +9938,8 @@
     </w:lvl>
     <w:lvl w:ilvl="7">
       <w:start w:val="1"/>
-      <w:numFmt w:val="bullet"/>
-      <w:lvlText w:val="○"/>
+      <w:numFmt w:val="lowerLetter"/>
+      <w:lvlText w:val="%8."/>
       <w:lvlJc w:val="left"/>
       <w:pPr>
         <w:ind w:left="5760" w:hanging="360"/>
@@ -9950,9 +9950,9 @@
     </w:lvl>
     <w:lvl w:ilvl="8">
       <w:start w:val="1"/>
-      <w:numFmt w:val="bullet"/>
-      <w:lvlText w:val="■"/>
-      <w:lvlJc w:val="left"/>
+      <w:numFmt w:val="lowerRoman"/>
+      <w:lvlText w:val="%9."/>
+      <w:lvlJc w:val="right"/>
       <w:pPr>
         <w:ind w:left="6480" w:hanging="360"/>
       </w:pPr>
@@ -9968,7 +9968,7 @@
       <w:lvlText w:val="●"/>
       <w:lvlJc w:val="left"/>
       <w:pPr>
-        <w:ind w:left="1440" w:hanging="360"/>
+        <w:ind w:left="720" w:hanging="360"/>
       </w:pPr>
       <w:rPr>
         <w:u w:val="none"/>
@@ -9980,7 +9980,7 @@
       <w:lvlText w:val="○"/>
       <w:lvlJc w:val="left"/>
       <w:pPr>
-        <w:ind w:left="2160" w:hanging="360"/>
+        <w:ind w:left="1440" w:hanging="360"/>
       </w:pPr>
       <w:rPr>
         <w:u w:val="none"/>
@@ -9992,7 +9992,7 @@
       <w:lvlText w:val="■"/>
       <w:lvlJc w:val="left"/>
       <w:pPr>
-        <w:ind w:left="2880" w:hanging="360"/>
+        <w:ind w:left="2160" w:hanging="360"/>
       </w:pPr>
       <w:rPr>
         <w:u w:val="none"/>
@@ -10004,7 +10004,7 @@
       <w:lvlText w:val="●"/>
       <w:lvlJc w:val="left"/>
       <w:pPr>
-        <w:ind w:left="3600" w:hanging="360"/>
+        <w:ind w:left="2880" w:hanging="360"/>
       </w:pPr>
       <w:rPr>
         <w:u w:val="none"/>
@@ -10016,7 +10016,7 @@
       <w:lvlText w:val="○"/>
       <w:lvlJc w:val="left"/>
       <w:pPr>
-        <w:ind w:left="4320" w:hanging="360"/>
+        <w:ind w:left="3600" w:hanging="360"/>
       </w:pPr>
       <w:rPr>
         <w:u w:val="none"/>
@@ -10028,7 +10028,7 @@
       <w:lvlText w:val="■"/>
       <w:lvlJc w:val="left"/>
       <w:pPr>
-        <w:ind w:left="5040" w:hanging="360"/>
+        <w:ind w:left="4320" w:hanging="360"/>
       </w:pPr>
       <w:rPr>
         <w:u w:val="none"/>
@@ -10040,7 +10040,7 @@
       <w:lvlText w:val="●"/>
       <w:lvlJc w:val="left"/>
       <w:pPr>
-        <w:ind w:left="5760" w:hanging="360"/>
+        <w:ind w:left="5040" w:hanging="360"/>
       </w:pPr>
       <w:rPr>
         <w:u w:val="none"/>
@@ -10052,7 +10052,7 @@
       <w:lvlText w:val="○"/>
       <w:lvlJc w:val="left"/>
       <w:pPr>
-        <w:ind w:left="6480" w:hanging="360"/>
+        <w:ind w:left="5760" w:hanging="360"/>
       </w:pPr>
       <w:rPr>
         <w:u w:val="none"/>
@@ -10064,7 +10064,7 @@
       <w:lvlText w:val="■"/>
       <w:lvlJc w:val="left"/>
       <w:pPr>
-        <w:ind w:left="7200" w:hanging="360"/>
+        <w:ind w:left="6480" w:hanging="360"/>
       </w:pPr>
       <w:rPr>
         <w:u w:val="none"/>
@@ -10086,8 +10086,8 @@
     </w:lvl>
     <w:lvl w:ilvl="1">
       <w:start w:val="1"/>
-      <w:numFmt w:val="bullet"/>
-      <w:lvlText w:val="○"/>
+      <w:numFmt w:val="lowerLetter"/>
+      <w:lvlText w:val="%2."/>
       <w:lvlJc w:val="left"/>
       <w:pPr>
         <w:ind w:left="1440" w:hanging="360"/>
@@ -10184,8 +10184,8 @@
   <w:abstractNum w:abstractNumId="8">
     <w:lvl w:ilvl="0">
       <w:start w:val="1"/>
-      <w:numFmt w:val="bullet"/>
-      <w:lvlText w:val="●"/>
+      <w:numFmt w:val="decimal"/>
+      <w:lvlText w:val="%1."/>
       <w:lvlJc w:val="left"/>
       <w:pPr>
         <w:ind w:left="720" w:hanging="360"/>
@@ -10208,9 +10208,9 @@
     </w:lvl>
     <w:lvl w:ilvl="2">
       <w:start w:val="1"/>
-      <w:numFmt w:val="bullet"/>
-      <w:lvlText w:val="■"/>
-      <w:lvlJc w:val="left"/>
+      <w:numFmt w:val="lowerRoman"/>
+      <w:lvlText w:val="%3."/>
+      <w:lvlJc w:val="right"/>
       <w:pPr>
         <w:ind w:left="2160" w:hanging="360"/>
       </w:pPr>
@@ -10220,8 +10220,8 @@
     </w:lvl>
     <w:lvl w:ilvl="3">
       <w:start w:val="1"/>
-      <w:numFmt w:val="bullet"/>
-      <w:lvlText w:val="●"/>
+      <w:numFmt w:val="decimal"/>
+      <w:lvlText w:val="%4."/>
       <w:lvlJc w:val="left"/>
       <w:pPr>
         <w:ind w:left="2880" w:hanging="360"/>
@@ -10232,8 +10232,8 @@
     </w:lvl>
     <w:lvl w:ilvl="4">
       <w:start w:val="1"/>
-      <w:numFmt w:val="bullet"/>
-      <w:lvlText w:val="○"/>
+      <w:numFmt w:val="lowerLetter"/>
+      <w:lvlText w:val="%5."/>
       <w:lvlJc w:val="left"/>
       <w:pPr>
         <w:ind w:left="3600" w:hanging="360"/>
@@ -10244,9 +10244,9 @@
     </w:lvl>
     <w:lvl w:ilvl="5">
       <w:start w:val="1"/>
-      <w:numFmt w:val="bullet"/>
-      <w:lvlText w:val="■"/>
-      <w:lvlJc w:val="left"/>
+      <w:numFmt w:val="lowerRoman"/>
+      <w:lvlText w:val="%6."/>
+      <w:lvlJc w:val="right"/>
       <w:pPr>
         <w:ind w:left="4320" w:hanging="360"/>
       </w:pPr>
@@ -10256,8 +10256,8 @@
     </w:lvl>
     <w:lvl w:ilvl="6">
       <w:start w:val="1"/>
-      <w:numFmt w:val="bullet"/>
-      <w:lvlText w:val="●"/>
+      <w:numFmt w:val="decimal"/>
+      <w:lvlText w:val="%7."/>
       <w:lvlJc w:val="left"/>
       <w:pPr>
         <w:ind w:left="5040" w:hanging="360"/>
@@ -10268,8 +10268,8 @@
     </w:lvl>
     <w:lvl w:ilvl="7">
       <w:start w:val="1"/>
-      <w:numFmt w:val="bullet"/>
-      <w:lvlText w:val="○"/>
+      <w:numFmt w:val="lowerLetter"/>
+      <w:lvlText w:val="%8."/>
       <w:lvlJc w:val="left"/>
       <w:pPr>
         <w:ind w:left="5760" w:hanging="360"/>
@@ -10280,9 +10280,9 @@
     </w:lvl>
     <w:lvl w:ilvl="8">
       <w:start w:val="1"/>
-      <w:numFmt w:val="bullet"/>
-      <w:lvlText w:val="■"/>
-      <w:lvlJc w:val="left"/>
+      <w:numFmt w:val="lowerRoman"/>
+      <w:lvlText w:val="%9."/>
+      <w:lvlJc w:val="right"/>
       <w:pPr>
         <w:ind w:left="6480" w:hanging="360"/>
       </w:pPr>

</xml_diff>